<commit_message>
add compte rendu tp android, fichier word
</commit_message>
<xml_diff>
--- a/Android/TD3ict202/Autre docs/COMPTE RENDU DU TP D.docx
+++ b/Android/TD3ict202/Autre docs/COMPTE RENDU DU TP D.docx
@@ -193,25 +193,7 @@
           <w:sz w:val="24"/>
           <w:szCs w:val="24"/>
         </w:rPr>
-        <w:t xml:space="preserve">Intel(R) </w:t>
-      </w:r>
-      <w:proofErr w:type="spellStart"/>
-      <w:r>
-        <w:rPr>
-          <w:i/>
-          <w:sz w:val="24"/>
-          <w:szCs w:val="24"/>
-        </w:rPr>
-        <w:t>core</w:t>
-      </w:r>
-      <w:proofErr w:type="spellEnd"/>
-      <w:r>
-        <w:rPr>
-          <w:i/>
-          <w:sz w:val="24"/>
-          <w:szCs w:val="24"/>
-        </w:rPr>
-        <w:t xml:space="preserve"> (TM) i5-7200U</w:t>
+        <w:t>Intel(R) core (TM) i5-7200U</w:t>
       </w:r>
       <w:r>
         <w:rPr>
@@ -530,7 +512,6 @@
           <w:lang w:eastAsia="fr-FR"/>
         </w:rPr>
       </w:pPr>
-      <w:proofErr w:type="spellStart"/>
       <w:r>
         <w:rPr>
           <w:rFonts w:ascii="Times New Roman" w:eastAsia="Times New Roman" w:hAnsi="Times New Roman" w:cs="Times New Roman"/>
@@ -539,10 +520,13 @@
           <w:szCs w:val="28"/>
           <w:lang w:eastAsia="fr-FR"/>
         </w:rPr>
-        <w:t>Xml</w:t>
-      </w:r>
-      <w:proofErr w:type="spellEnd"/>
-      <w:r>
+        <w:t>Xml est un langage de balisage, presque Semblable au HTML , Et permet de mettre en forme des information .</w:t>
+      </w:r>
+    </w:p>
+    <w:p>
+      <w:pPr>
+        <w:shd w:val="clear" w:color="auto" w:fill="FFFFFF"/>
+        <w:spacing w:after="0" w:line="360" w:lineRule="auto"/>
         <w:rPr>
           <w:rFonts w:ascii="Times New Roman" w:eastAsia="Times New Roman" w:hAnsi="Times New Roman" w:cs="Times New Roman"/>
           <w:color w:val="000000"/>
@@ -550,9 +534,7 @@
           <w:szCs w:val="28"/>
           <w:lang w:eastAsia="fr-FR"/>
         </w:rPr>
-        <w:t xml:space="preserve"> est un langage de balisage, presque Semblable au </w:t>
-      </w:r>
-      <w:proofErr w:type="gramStart"/>
+      </w:pPr>
       <w:r>
         <w:rPr>
           <w:rFonts w:ascii="Times New Roman" w:eastAsia="Times New Roman" w:hAnsi="Times New Roman" w:cs="Times New Roman"/>
@@ -561,10 +543,38 @@
           <w:szCs w:val="28"/>
           <w:lang w:eastAsia="fr-FR"/>
         </w:rPr>
-        <w:t>HTML ,</w:t>
-      </w:r>
-      <w:proofErr w:type="gramEnd"/>
-      <w:r>
+        <w:t>Pour ce devoir ,  Notre interface est  géré dans le répertoire « « Ressources/layout/activity _main.xml» ».</w:t>
+      </w:r>
+    </w:p>
+    <w:p>
+      <w:pPr>
+        <w:shd w:val="clear" w:color="auto" w:fill="FFFFFF"/>
+        <w:spacing w:after="0" w:line="360" w:lineRule="auto"/>
+        <w:rPr>
+          <w:rFonts w:ascii="Times New Roman" w:eastAsia="Times New Roman" w:hAnsi="Times New Roman" w:cs="Times New Roman"/>
+          <w:b/>
+          <w:color w:val="000000"/>
+          <w:sz w:val="28"/>
+          <w:szCs w:val="28"/>
+          <w:lang w:eastAsia="fr-FR"/>
+        </w:rPr>
+      </w:pPr>
+      <w:r>
+        <w:rPr>
+          <w:rFonts w:ascii="Times New Roman" w:eastAsia="Times New Roman" w:hAnsi="Times New Roman" w:cs="Times New Roman"/>
+          <w:b/>
+          <w:color w:val="000000"/>
+          <w:sz w:val="28"/>
+          <w:szCs w:val="28"/>
+          <w:lang w:eastAsia="fr-FR"/>
+        </w:rPr>
+        <w:t xml:space="preserve">Composant utilisé : </w:t>
+      </w:r>
+    </w:p>
+    <w:p>
+      <w:pPr>
+        <w:shd w:val="clear" w:color="auto" w:fill="FFFFFF"/>
+        <w:spacing w:after="0" w:line="360" w:lineRule="auto"/>
         <w:rPr>
           <w:rFonts w:ascii="Times New Roman" w:eastAsia="Times New Roman" w:hAnsi="Times New Roman" w:cs="Times New Roman"/>
           <w:color w:val="000000"/>
@@ -572,7 +582,27 @@
           <w:szCs w:val="28"/>
           <w:lang w:eastAsia="fr-FR"/>
         </w:rPr>
-        <w:t xml:space="preserve"> Et permet de mettre en forme des information .</w:t>
+      </w:pPr>
+      <w:r>
+        <w:rPr>
+          <w:rFonts w:ascii="Times New Roman" w:eastAsia="Times New Roman" w:hAnsi="Times New Roman" w:cs="Times New Roman"/>
+          <w:color w:val="000000"/>
+          <w:sz w:val="28"/>
+          <w:szCs w:val="28"/>
+          <w:lang w:eastAsia="fr-FR"/>
+        </w:rPr>
+        <w:t xml:space="preserve"> </w:t>
+      </w:r>
+      <w:r>
+        <w:rPr>
+          <w:rFonts w:ascii="Times New Roman" w:eastAsia="Times New Roman" w:hAnsi="Times New Roman" w:cs="Times New Roman"/>
+          <w:color w:val="000000"/>
+          <w:sz w:val="28"/>
+          <w:szCs w:val="28"/>
+          <w:lang w:eastAsia="fr-FR"/>
+        </w:rPr>
+        <w:tab/>
+        <w:t xml:space="preserve"> 1 : le  « layout   LinearLayout » pour la disposition vertical et horizontal de nos composants.</w:t>
       </w:r>
     </w:p>
     <w:p>
@@ -595,10 +625,14 @@
           <w:szCs w:val="28"/>
           <w:lang w:eastAsia="fr-FR"/>
         </w:rPr>
-        <w:t xml:space="preserve">Pour ce </w:t>
-      </w:r>
-      <w:proofErr w:type="gramStart"/>
-      <w:r>
+        <w:tab/>
+        <w:t>2 : Le composant  « TextView » pour l’affichage de nos texte</w:t>
+      </w:r>
+    </w:p>
+    <w:p>
+      <w:pPr>
+        <w:shd w:val="clear" w:color="auto" w:fill="FFFFFF"/>
+        <w:spacing w:after="0" w:line="360" w:lineRule="auto"/>
         <w:rPr>
           <w:rFonts w:ascii="Times New Roman" w:eastAsia="Times New Roman" w:hAnsi="Times New Roman" w:cs="Times New Roman"/>
           <w:color w:val="000000"/>
@@ -606,9 +640,7 @@
           <w:szCs w:val="28"/>
           <w:lang w:eastAsia="fr-FR"/>
         </w:rPr>
-        <w:t>devoir ,</w:t>
-      </w:r>
-      <w:proofErr w:type="gramEnd"/>
+      </w:pPr>
       <w:r>
         <w:rPr>
           <w:rFonts w:ascii="Times New Roman" w:eastAsia="Times New Roman" w:hAnsi="Times New Roman" w:cs="Times New Roman"/>
@@ -617,9 +649,14 @@
           <w:szCs w:val="28"/>
           <w:lang w:eastAsia="fr-FR"/>
         </w:rPr>
-        <w:t xml:space="preserve">  Notre interface est </w:t>
-      </w:r>
-      <w:r>
+        <w:tab/>
+        <w:t>3 : Le composant  « Button » pour l’affichage des boutons</w:t>
+      </w:r>
+    </w:p>
+    <w:p>
+      <w:pPr>
+        <w:shd w:val="clear" w:color="auto" w:fill="FFFFFF"/>
+        <w:spacing w:after="0" w:line="360" w:lineRule="auto"/>
         <w:rPr>
           <w:rFonts w:ascii="Times New Roman" w:eastAsia="Times New Roman" w:hAnsi="Times New Roman" w:cs="Times New Roman"/>
           <w:color w:val="000000"/>
@@ -627,8 +664,7 @@
           <w:szCs w:val="28"/>
           <w:lang w:eastAsia="fr-FR"/>
         </w:rPr>
-        <w:t xml:space="preserve"> géré dans le répertoire « « </w:t>
-      </w:r>
+      </w:pPr>
       <w:r>
         <w:rPr>
           <w:rFonts w:ascii="Times New Roman" w:eastAsia="Times New Roman" w:hAnsi="Times New Roman" w:cs="Times New Roman"/>
@@ -637,9 +673,9 @@
           <w:szCs w:val="28"/>
           <w:lang w:eastAsia="fr-FR"/>
         </w:rPr>
-        <w:t>Ressources/</w:t>
-      </w:r>
-      <w:proofErr w:type="spellStart"/>
+        <w:tab/>
+        <w:t xml:space="preserve">4 : </w:t>
+      </w:r>
       <w:r>
         <w:rPr>
           <w:rFonts w:ascii="Times New Roman" w:eastAsia="Times New Roman" w:hAnsi="Times New Roman" w:cs="Times New Roman"/>
@@ -648,326 +684,10 @@
           <w:szCs w:val="28"/>
           <w:lang w:eastAsia="fr-FR"/>
         </w:rPr>
-        <w:t>layout</w:t>
-      </w:r>
-      <w:proofErr w:type="spellEnd"/>
-      <w:r>
-        <w:rPr>
-          <w:rFonts w:ascii="Times New Roman" w:eastAsia="Times New Roman" w:hAnsi="Times New Roman" w:cs="Times New Roman"/>
-          <w:color w:val="000000"/>
-          <w:sz w:val="28"/>
-          <w:szCs w:val="28"/>
-          <w:lang w:eastAsia="fr-FR"/>
-        </w:rPr>
-        <w:t>/</w:t>
-      </w:r>
-      <w:proofErr w:type="spellStart"/>
-      <w:r>
-        <w:rPr>
-          <w:rFonts w:ascii="Times New Roman" w:eastAsia="Times New Roman" w:hAnsi="Times New Roman" w:cs="Times New Roman"/>
-          <w:color w:val="000000"/>
-          <w:sz w:val="28"/>
-          <w:szCs w:val="28"/>
-          <w:lang w:eastAsia="fr-FR"/>
-        </w:rPr>
-        <w:t>activity</w:t>
-      </w:r>
-      <w:proofErr w:type="spellEnd"/>
-      <w:r>
-        <w:rPr>
-          <w:rFonts w:ascii="Times New Roman" w:eastAsia="Times New Roman" w:hAnsi="Times New Roman" w:cs="Times New Roman"/>
-          <w:color w:val="000000"/>
-          <w:sz w:val="28"/>
-          <w:szCs w:val="28"/>
-          <w:lang w:eastAsia="fr-FR"/>
-        </w:rPr>
-        <w:t> </w:t>
-      </w:r>
-      <w:r>
-        <w:rPr>
-          <w:rFonts w:ascii="Times New Roman" w:eastAsia="Times New Roman" w:hAnsi="Times New Roman" w:cs="Times New Roman"/>
-          <w:color w:val="000000"/>
-          <w:sz w:val="28"/>
-          <w:szCs w:val="28"/>
-          <w:lang w:eastAsia="fr-FR"/>
-        </w:rPr>
-        <w:t>_main.xml</w:t>
-      </w:r>
-      <w:r>
-        <w:rPr>
-          <w:rFonts w:ascii="Times New Roman" w:eastAsia="Times New Roman" w:hAnsi="Times New Roman" w:cs="Times New Roman"/>
-          <w:color w:val="000000"/>
-          <w:sz w:val="28"/>
-          <w:szCs w:val="28"/>
-          <w:lang w:eastAsia="fr-FR"/>
-        </w:rPr>
-        <w:t>» ».</w:t>
-      </w:r>
-    </w:p>
-    <w:p>
-      <w:pPr>
-        <w:shd w:val="clear" w:color="auto" w:fill="FFFFFF"/>
-        <w:spacing w:after="0" w:line="360" w:lineRule="auto"/>
-        <w:rPr>
-          <w:rFonts w:ascii="Times New Roman" w:eastAsia="Times New Roman" w:hAnsi="Times New Roman" w:cs="Times New Roman"/>
-          <w:b/>
-          <w:color w:val="000000"/>
-          <w:sz w:val="28"/>
-          <w:szCs w:val="28"/>
-          <w:lang w:eastAsia="fr-FR"/>
-        </w:rPr>
-      </w:pPr>
-      <w:r>
-        <w:rPr>
-          <w:rFonts w:ascii="Times New Roman" w:eastAsia="Times New Roman" w:hAnsi="Times New Roman" w:cs="Times New Roman"/>
-          <w:b/>
-          <w:color w:val="000000"/>
-          <w:sz w:val="28"/>
-          <w:szCs w:val="28"/>
-          <w:lang w:eastAsia="fr-FR"/>
-        </w:rPr>
-        <w:t xml:space="preserve">Composant utilisé : </w:t>
-      </w:r>
-    </w:p>
-    <w:p>
-      <w:pPr>
-        <w:shd w:val="clear" w:color="auto" w:fill="FFFFFF"/>
-        <w:spacing w:after="0" w:line="360" w:lineRule="auto"/>
-        <w:rPr>
-          <w:rFonts w:ascii="Times New Roman" w:eastAsia="Times New Roman" w:hAnsi="Times New Roman" w:cs="Times New Roman"/>
-          <w:color w:val="000000"/>
-          <w:sz w:val="28"/>
-          <w:szCs w:val="28"/>
-          <w:lang w:eastAsia="fr-FR"/>
-        </w:rPr>
-      </w:pPr>
-      <w:r>
-        <w:rPr>
-          <w:rFonts w:ascii="Times New Roman" w:eastAsia="Times New Roman" w:hAnsi="Times New Roman" w:cs="Times New Roman"/>
-          <w:color w:val="000000"/>
-          <w:sz w:val="28"/>
-          <w:szCs w:val="28"/>
-          <w:lang w:eastAsia="fr-FR"/>
-        </w:rPr>
-        <w:t xml:space="preserve"> </w:t>
-      </w:r>
-      <w:r>
-        <w:rPr>
-          <w:rFonts w:ascii="Times New Roman" w:eastAsia="Times New Roman" w:hAnsi="Times New Roman" w:cs="Times New Roman"/>
-          <w:color w:val="000000"/>
-          <w:sz w:val="28"/>
-          <w:szCs w:val="28"/>
-          <w:lang w:eastAsia="fr-FR"/>
-        </w:rPr>
-        <w:tab/>
-        <w:t xml:space="preserve"> 1 : le  « </w:t>
-      </w:r>
-      <w:proofErr w:type="spellStart"/>
-      <w:r>
-        <w:rPr>
-          <w:rFonts w:ascii="Times New Roman" w:eastAsia="Times New Roman" w:hAnsi="Times New Roman" w:cs="Times New Roman"/>
-          <w:color w:val="000000"/>
-          <w:sz w:val="28"/>
-          <w:szCs w:val="28"/>
-          <w:lang w:eastAsia="fr-FR"/>
-        </w:rPr>
-        <w:t>layout</w:t>
-      </w:r>
-      <w:proofErr w:type="spellEnd"/>
-      <w:r>
-        <w:rPr>
-          <w:rFonts w:ascii="Times New Roman" w:eastAsia="Times New Roman" w:hAnsi="Times New Roman" w:cs="Times New Roman"/>
-          <w:color w:val="000000"/>
-          <w:sz w:val="28"/>
-          <w:szCs w:val="28"/>
-          <w:lang w:eastAsia="fr-FR"/>
-        </w:rPr>
-        <w:t xml:space="preserve">   </w:t>
-      </w:r>
-      <w:proofErr w:type="spellStart"/>
-      <w:r>
-        <w:rPr>
-          <w:rFonts w:ascii="Times New Roman" w:eastAsia="Times New Roman" w:hAnsi="Times New Roman" w:cs="Times New Roman"/>
-          <w:color w:val="000000"/>
-          <w:sz w:val="28"/>
-          <w:szCs w:val="28"/>
-          <w:lang w:eastAsia="fr-FR"/>
-        </w:rPr>
-        <w:t>LinearLayout</w:t>
-      </w:r>
-      <w:proofErr w:type="spellEnd"/>
-      <w:r>
-        <w:rPr>
-          <w:rFonts w:ascii="Times New Roman" w:eastAsia="Times New Roman" w:hAnsi="Times New Roman" w:cs="Times New Roman"/>
-          <w:color w:val="000000"/>
-          <w:sz w:val="28"/>
-          <w:szCs w:val="28"/>
-          <w:lang w:eastAsia="fr-FR"/>
-        </w:rPr>
-        <w:t xml:space="preserve"> » pour la disposition </w:t>
-      </w:r>
-      <w:proofErr w:type="gramStart"/>
-      <w:r>
-        <w:rPr>
-          <w:rFonts w:ascii="Times New Roman" w:eastAsia="Times New Roman" w:hAnsi="Times New Roman" w:cs="Times New Roman"/>
-          <w:color w:val="000000"/>
-          <w:sz w:val="28"/>
-          <w:szCs w:val="28"/>
-          <w:lang w:eastAsia="fr-FR"/>
-        </w:rPr>
-        <w:t>vertical et horizontal</w:t>
-      </w:r>
-      <w:proofErr w:type="gramEnd"/>
-      <w:r>
-        <w:rPr>
-          <w:rFonts w:ascii="Times New Roman" w:eastAsia="Times New Roman" w:hAnsi="Times New Roman" w:cs="Times New Roman"/>
-          <w:color w:val="000000"/>
-          <w:sz w:val="28"/>
-          <w:szCs w:val="28"/>
-          <w:lang w:eastAsia="fr-FR"/>
-        </w:rPr>
-        <w:t xml:space="preserve"> de nos composants.</w:t>
-      </w:r>
-    </w:p>
-    <w:p>
-      <w:pPr>
-        <w:shd w:val="clear" w:color="auto" w:fill="FFFFFF"/>
-        <w:spacing w:after="0" w:line="360" w:lineRule="auto"/>
-        <w:rPr>
-          <w:rFonts w:ascii="Times New Roman" w:eastAsia="Times New Roman" w:hAnsi="Times New Roman" w:cs="Times New Roman"/>
-          <w:color w:val="000000"/>
-          <w:sz w:val="28"/>
-          <w:szCs w:val="28"/>
-          <w:lang w:eastAsia="fr-FR"/>
-        </w:rPr>
-      </w:pPr>
-      <w:r>
-        <w:rPr>
-          <w:rFonts w:ascii="Times New Roman" w:eastAsia="Times New Roman" w:hAnsi="Times New Roman" w:cs="Times New Roman"/>
-          <w:color w:val="000000"/>
-          <w:sz w:val="28"/>
-          <w:szCs w:val="28"/>
-          <w:lang w:eastAsia="fr-FR"/>
-        </w:rPr>
-        <w:tab/>
-        <w:t>2 : Le composant  « </w:t>
-      </w:r>
-      <w:proofErr w:type="spellStart"/>
-      <w:r>
-        <w:rPr>
-          <w:rFonts w:ascii="Times New Roman" w:eastAsia="Times New Roman" w:hAnsi="Times New Roman" w:cs="Times New Roman"/>
-          <w:color w:val="000000"/>
-          <w:sz w:val="28"/>
-          <w:szCs w:val="28"/>
-          <w:lang w:eastAsia="fr-FR"/>
-        </w:rPr>
-        <w:t>TextView</w:t>
-      </w:r>
-      <w:proofErr w:type="spellEnd"/>
-      <w:r>
-        <w:rPr>
-          <w:rFonts w:ascii="Times New Roman" w:eastAsia="Times New Roman" w:hAnsi="Times New Roman" w:cs="Times New Roman"/>
-          <w:color w:val="000000"/>
-          <w:sz w:val="28"/>
-          <w:szCs w:val="28"/>
-          <w:lang w:eastAsia="fr-FR"/>
-        </w:rPr>
-        <w:t xml:space="preserve"> » pour l’affichage de </w:t>
-      </w:r>
-      <w:proofErr w:type="gramStart"/>
-      <w:r>
-        <w:rPr>
-          <w:rFonts w:ascii="Times New Roman" w:eastAsia="Times New Roman" w:hAnsi="Times New Roman" w:cs="Times New Roman"/>
-          <w:color w:val="000000"/>
-          <w:sz w:val="28"/>
-          <w:szCs w:val="28"/>
-          <w:lang w:eastAsia="fr-FR"/>
-        </w:rPr>
-        <w:t>nos texte</w:t>
-      </w:r>
-      <w:proofErr w:type="gramEnd"/>
-    </w:p>
-    <w:p>
-      <w:pPr>
-        <w:shd w:val="clear" w:color="auto" w:fill="FFFFFF"/>
-        <w:spacing w:after="0" w:line="360" w:lineRule="auto"/>
-        <w:rPr>
-          <w:rFonts w:ascii="Times New Roman" w:eastAsia="Times New Roman" w:hAnsi="Times New Roman" w:cs="Times New Roman"/>
-          <w:color w:val="000000"/>
-          <w:sz w:val="28"/>
-          <w:szCs w:val="28"/>
-          <w:lang w:eastAsia="fr-FR"/>
-        </w:rPr>
-      </w:pPr>
-      <w:r>
-        <w:rPr>
-          <w:rFonts w:ascii="Times New Roman" w:eastAsia="Times New Roman" w:hAnsi="Times New Roman" w:cs="Times New Roman"/>
-          <w:color w:val="000000"/>
-          <w:sz w:val="28"/>
-          <w:szCs w:val="28"/>
-          <w:lang w:eastAsia="fr-FR"/>
-        </w:rPr>
-        <w:tab/>
-        <w:t>3 : Le composant  « </w:t>
-      </w:r>
-      <w:proofErr w:type="spellStart"/>
-      <w:r>
-        <w:rPr>
-          <w:rFonts w:ascii="Times New Roman" w:eastAsia="Times New Roman" w:hAnsi="Times New Roman" w:cs="Times New Roman"/>
-          <w:color w:val="000000"/>
-          <w:sz w:val="28"/>
-          <w:szCs w:val="28"/>
-          <w:lang w:eastAsia="fr-FR"/>
-        </w:rPr>
-        <w:t>Button</w:t>
-      </w:r>
-      <w:proofErr w:type="spellEnd"/>
-      <w:r>
-        <w:rPr>
-          <w:rFonts w:ascii="Times New Roman" w:eastAsia="Times New Roman" w:hAnsi="Times New Roman" w:cs="Times New Roman"/>
-          <w:color w:val="000000"/>
-          <w:sz w:val="28"/>
-          <w:szCs w:val="28"/>
-          <w:lang w:eastAsia="fr-FR"/>
-        </w:rPr>
-        <w:t> » pour l’affichage des b</w:t>
+        <w:t xml:space="preserve"> Le</w:t>
       </w:r>
       <w:bookmarkStart w:id="0" w:name="_GoBack"/>
       <w:bookmarkEnd w:id="0"/>
-      <w:r>
-        <w:rPr>
-          <w:rFonts w:ascii="Times New Roman" w:eastAsia="Times New Roman" w:hAnsi="Times New Roman" w:cs="Times New Roman"/>
-          <w:color w:val="000000"/>
-          <w:sz w:val="28"/>
-          <w:szCs w:val="28"/>
-          <w:lang w:eastAsia="fr-FR"/>
-        </w:rPr>
-        <w:t>outons</w:t>
-      </w:r>
-    </w:p>
-    <w:p>
-      <w:pPr>
-        <w:shd w:val="clear" w:color="auto" w:fill="FFFFFF"/>
-        <w:spacing w:after="0" w:line="360" w:lineRule="auto"/>
-        <w:rPr>
-          <w:rFonts w:ascii="Times New Roman" w:eastAsia="Times New Roman" w:hAnsi="Times New Roman" w:cs="Times New Roman"/>
-          <w:color w:val="000000"/>
-          <w:sz w:val="28"/>
-          <w:szCs w:val="28"/>
-          <w:lang w:eastAsia="fr-FR"/>
-        </w:rPr>
-      </w:pPr>
-      <w:r>
-        <w:rPr>
-          <w:rFonts w:ascii="Times New Roman" w:eastAsia="Times New Roman" w:hAnsi="Times New Roman" w:cs="Times New Roman"/>
-          <w:color w:val="000000"/>
-          <w:sz w:val="28"/>
-          <w:szCs w:val="28"/>
-          <w:lang w:eastAsia="fr-FR"/>
-        </w:rPr>
-        <w:tab/>
-        <w:t xml:space="preserve">4 : </w:t>
-      </w:r>
     </w:p>
     <w:p>
       <w:pPr>
@@ -2184,7 +1904,7 @@
   <a:extraClrSchemeLst/>
   <a:extLst>
     <a:ext uri="{05A4C25C-085E-4340-85A3-A5531E510DB2}">
-      <thm15:themeFamily xmlns="" xmlns:thm15="http://schemas.microsoft.com/office/thememl/2012/main" name="Office Theme" id="{62F939B6-93AF-4DB8-9C6B-D6C7DFDC589F}" vid="{4A3C46E8-61CC-4603-A589-7422A47A8E4A}"/>
+      <thm15:themeFamily xmlns:thm15="http://schemas.microsoft.com/office/thememl/2012/main" xmlns="" name="Office Theme" id="{62F939B6-93AF-4DB8-9C6B-D6C7DFDC589F}" vid="{4A3C46E8-61CC-4603-A589-7422A47A8E4A}"/>
     </a:ext>
   </a:extLst>
 </a:theme>

</xml_diff>